<commit_message>
added nav grid style and changed color of .story on HomePage.vue
</commit_message>
<xml_diff>
--- a/Final Demo Check List.docx
+++ b/Final Demo Check List.docx
@@ -1610,37 +1610,94 @@
       <w:pPr>
         <w:pStyle w:val="ListParagraph"/>
         <w:numPr>
-          <w:ilvl w:val="0"/>
-          <w:numId w:val="6"/>
-        </w:numPr>
-      </w:pPr>
-      <w:proofErr w:type="spellStart"/>
-      <w:r>
-        <w:t>HomePage.vue</w:t>
-      </w:r>
-      <w:proofErr w:type="spellEnd"/>
-      <w:r>
-        <w:t xml:space="preserve">, </w:t>
-      </w:r>
-      <w:proofErr w:type="spellStart"/>
-      <w:r>
-        <w:t>PublicSpeaking.vue</w:t>
-      </w:r>
-      <w:proofErr w:type="spellEnd"/>
-      <w:r>
-        <w:t xml:space="preserve"> also has similar image switching as assignment 6</w:t>
-      </w:r>
-    </w:p>
-    <w:p>
-      <w:pPr>
-        <w:pStyle w:val="ListParagraph"/>
-        <w:numPr>
           <w:ilvl w:val="1"/>
           <w:numId w:val="6"/>
         </w:numPr>
       </w:pPr>
+      <w:r>
+        <w:rPr>
+          <w:b/>
+          <w:bCs/>
+        </w:rPr>
+        <w:t>V-for</w:t>
+      </w:r>
+      <w:r>
+        <w:t xml:space="preserve"> iterations here</w:t>
+      </w:r>
+    </w:p>
+    <w:p>
+      <w:pPr>
+        <w:pStyle w:val="ListParagraph"/>
+        <w:numPr>
+          <w:ilvl w:val="1"/>
+          <w:numId w:val="6"/>
+        </w:numPr>
+      </w:pPr>
+      <w:r>
+        <w:t xml:space="preserve">And </w:t>
+      </w:r>
+      <w:proofErr w:type="spellStart"/>
+      <w:r>
+        <w:t>HomePage.vue</w:t>
+      </w:r>
+      <w:proofErr w:type="spellEnd"/>
+      <w:r>
+        <w:t xml:space="preserve"> (also Public speaking noted below) has </w:t>
+      </w:r>
+      <w:r>
+        <w:rPr>
+          <w:b/>
+          <w:bCs/>
+        </w:rPr>
+        <w:t>@mouseover</w:t>
+      </w:r>
+      <w:r>
+        <w:t xml:space="preserve"> event bound to image source data attribute in Vue instance (like homework 6</w:t>
+      </w:r>
       <w:proofErr w:type="gramStart"/>
       <w:r>
+        <w:t>) .</w:t>
+      </w:r>
+      <w:proofErr w:type="gramEnd"/>
+      <w:r>
+        <w:t xml:space="preserve"> </w:t>
+      </w:r>
+    </w:p>
+    <w:p>
+      <w:pPr>
+        <w:pStyle w:val="ListParagraph"/>
+        <w:numPr>
+          <w:ilvl w:val="0"/>
+          <w:numId w:val="6"/>
+        </w:numPr>
+      </w:pPr>
+      <w:proofErr w:type="spellStart"/>
+      <w:r>
+        <w:t>HomePage.vue</w:t>
+      </w:r>
+      <w:proofErr w:type="spellEnd"/>
+      <w:r>
+        <w:t xml:space="preserve">, </w:t>
+      </w:r>
+      <w:proofErr w:type="spellStart"/>
+      <w:r>
+        <w:t>PublicSpeaking.vue</w:t>
+      </w:r>
+      <w:proofErr w:type="spellEnd"/>
+      <w:r>
+        <w:t xml:space="preserve"> also has similar image switching as assignment 6</w:t>
+      </w:r>
+    </w:p>
+    <w:p>
+      <w:pPr>
+        <w:pStyle w:val="ListParagraph"/>
+        <w:numPr>
+          <w:ilvl w:val="1"/>
+          <w:numId w:val="6"/>
+        </w:numPr>
+      </w:pPr>
+      <w:proofErr w:type="gramStart"/>
+      <w:r>
         <w:t>Also</w:t>
       </w:r>
       <w:proofErr w:type="gramEnd"/>
@@ -1670,7 +1727,17 @@
       </w:r>
       <w:proofErr w:type="spellEnd"/>
       <w:r>
-        <w:t xml:space="preserve"> has style binding (v-bind) for highlighting</w:t>
+        <w:t xml:space="preserve"> has </w:t>
+      </w:r>
+      <w:r>
+        <w:rPr>
+          <w:b/>
+          <w:bCs/>
+        </w:rPr>
+        <w:t>style binding</w:t>
+      </w:r>
+      <w:r>
+        <w:t xml:space="preserve"> (v-bind) for highlighting</w:t>
       </w:r>
     </w:p>
     <w:p/>

</xml_diff>